<commit_message>
updated quotation part, completed quotation
</commit_message>
<xml_diff>
--- a/public/templates/quotation-template.docx
+++ b/public/templates/quotation-template.docx
@@ -1438,6 +1438,7 @@
               </w:rPr>
               <w:t xml:space="preserve">Quotation No.: </w:t>
             </w:r>
+            <w:proofErr w:type="gramStart"/>
             <w:r>
               <w:rPr>
                 <w:rFonts w:ascii="Arial" w:eastAsia="Arial" w:hAnsi="Arial" w:cs="Arial"/>
@@ -1445,9 +1446,19 @@
                 <w:sz w:val="24"/>
                 <w:szCs w:val="24"/>
               </w:rPr>
+              <w:t>QTZ</w:t>
+            </w:r>
+            <w:r>
+              <w:rPr>
+                <w:rFonts w:ascii="Arial" w:eastAsia="Arial" w:hAnsi="Arial" w:cs="Arial"/>
+                <w:color w:val="333333"/>
+                <w:sz w:val="24"/>
+                <w:szCs w:val="24"/>
+              </w:rPr>
               <w:t>{</w:t>
             </w:r>
             <w:proofErr w:type="spellStart"/>
+            <w:proofErr w:type="gramEnd"/>
             <w:r>
               <w:rPr>
                 <w:rFonts w:ascii="Arial" w:eastAsia="Arial" w:hAnsi="Arial" w:cs="Arial"/>
@@ -3230,7 +3241,27 @@
                 <w:sz w:val="20"/>
                 <w:szCs w:val="20"/>
               </w:rPr>
-              <w:t>N/A</w:t>
+              <w:t>{</w:t>
+            </w:r>
+            <w:proofErr w:type="spellStart"/>
+            <w:r>
+              <w:rPr>
+                <w:rFonts w:ascii="Arial" w:eastAsia="Arial" w:hAnsi="Arial" w:cs="Arial"/>
+                <w:color w:val="333333"/>
+                <w:sz w:val="20"/>
+                <w:szCs w:val="20"/>
+              </w:rPr>
+              <w:t>companyName</w:t>
+            </w:r>
+            <w:proofErr w:type="spellEnd"/>
+            <w:r>
+              <w:rPr>
+                <w:rFonts w:ascii="Arial" w:eastAsia="Arial" w:hAnsi="Arial" w:cs="Arial"/>
+                <w:color w:val="333333"/>
+                <w:sz w:val="20"/>
+                <w:szCs w:val="20"/>
+              </w:rPr>
+              <w:t>}</w:t>
             </w:r>
           </w:p>
         </w:tc>
@@ -3433,7 +3464,36 @@
                 <w:sz w:val="20"/>
                 <w:szCs w:val="20"/>
               </w:rPr>
-              <w:t>Client GST No.: N/A</w:t>
+              <w:t xml:space="preserve">Client GST No.: </w:t>
+            </w:r>
+            <w:r>
+              <w:rPr>
+                <w:rFonts w:ascii="Arial" w:eastAsia="Arial" w:hAnsi="Arial" w:cs="Arial"/>
+                <w:color w:val="333333"/>
+                <w:sz w:val="20"/>
+                <w:szCs w:val="20"/>
+              </w:rPr>
+              <w:t>{</w:t>
+            </w:r>
+            <w:proofErr w:type="spellStart"/>
+            <w:r>
+              <w:rPr>
+                <w:rFonts w:ascii="Arial" w:eastAsia="Arial" w:hAnsi="Arial" w:cs="Arial"/>
+                <w:color w:val="333333"/>
+                <w:sz w:val="20"/>
+                <w:szCs w:val="20"/>
+              </w:rPr>
+              <w:t>ClientGst</w:t>
+            </w:r>
+            <w:proofErr w:type="spellEnd"/>
+            <w:r>
+              <w:rPr>
+                <w:rFonts w:ascii="Arial" w:eastAsia="Arial" w:hAnsi="Arial" w:cs="Arial"/>
+                <w:color w:val="333333"/>
+                <w:sz w:val="20"/>
+                <w:szCs w:val="20"/>
+              </w:rPr>
+              <w:t>}</w:t>
             </w:r>
           </w:p>
         </w:tc>
@@ -4157,7 +4217,52 @@
                 <w:sz w:val="24"/>
                 <w:szCs w:val="24"/>
               </w:rPr>
-              <w:t>We thank you for your valuable enquiry for transportation house hold goods and from</w:t>
+              <w:t xml:space="preserve">We thank you for your valuable enquiry for transportation </w:t>
+            </w:r>
+            <w:r>
+              <w:rPr>
+                <w:rFonts w:ascii="Arial" w:eastAsia="Arial" w:hAnsi="Arial" w:cs="Arial"/>
+                <w:color w:val="333333"/>
+                <w:sz w:val="24"/>
+                <w:szCs w:val="24"/>
+              </w:rPr>
+              <w:t>Household</w:t>
+            </w:r>
+            <w:r>
+              <w:rPr>
+                <w:rFonts w:ascii="Arial" w:eastAsia="Arial" w:hAnsi="Arial" w:cs="Arial"/>
+                <w:color w:val="333333"/>
+                <w:sz w:val="24"/>
+                <w:szCs w:val="24"/>
+              </w:rPr>
+              <w:t xml:space="preserve"> goods</w:t>
+            </w:r>
+            <w:r>
+              <w:rPr>
+                <w:rFonts w:ascii="Arial" w:eastAsia="Arial" w:hAnsi="Arial" w:cs="Arial"/>
+                <w:color w:val="333333"/>
+                <w:sz w:val="36"/>
+                <w:szCs w:val="36"/>
+              </w:rPr>
+              <w:t>/</w:t>
+            </w:r>
+            <w:r>
+              <w:rPr>
+                <w:rFonts w:ascii="Arial" w:eastAsia="Arial" w:hAnsi="Arial" w:cs="Arial"/>
+                <w:color w:val="333333"/>
+                <w:sz w:val="24"/>
+                <w:szCs w:val="24"/>
+              </w:rPr>
+              <w:t xml:space="preserve">Car </w:t>
+            </w:r>
+            <w:r>
+              <w:rPr>
+                <w:rFonts w:ascii="Arial" w:eastAsia="Arial" w:hAnsi="Arial" w:cs="Arial"/>
+                <w:color w:val="333333"/>
+                <w:sz w:val="24"/>
+                <w:szCs w:val="24"/>
+              </w:rPr>
+              <w:t>from</w:t>
             </w:r>
           </w:p>
         </w:tc>
@@ -4205,7 +4310,6 @@
           </w:tcPr>
           <w:p>
             <w:pPr>
-              <w:ind w:left="60"/>
               <w:rPr>
                 <w:sz w:val="20"/>
                 <w:szCs w:val="20"/>
@@ -4508,7 +4612,7 @@
                 <w:sz w:val="24"/>
                 <w:szCs w:val="24"/>
               </w:rPr>
-              <w:t>We are pleased to quote or rates for the same as under.</w:t>
+              <w:t xml:space="preserve"> We are pleased to quote or rates for the same as under.</w:t>
             </w:r>
           </w:p>
         </w:tc>
@@ -5014,12 +5118,14 @@
             <w:pPr>
               <w:jc w:val="right"/>
               <w:rPr>
-                <w:sz w:val="20"/>
-                <w:szCs w:val="20"/>
-              </w:rPr>
-            </w:pPr>
-            <w:r>
-              <w:rPr>
+                <w:rFonts w:ascii="Arial" w:hAnsi="Arial" w:cs="Arial"/>
+                <w:sz w:val="20"/>
+                <w:szCs w:val="20"/>
+              </w:rPr>
+            </w:pPr>
+            <w:r>
+              <w:rPr>
+                <w:rFonts w:ascii="Arial" w:hAnsi="Arial" w:cs="Arial"/>
                 <w:sz w:val="20"/>
                 <w:szCs w:val="20"/>
               </w:rPr>
@@ -5028,6 +5134,7 @@
             <w:proofErr w:type="spellStart"/>
             <w:r>
               <w:rPr>
+                <w:rFonts w:ascii="Arial" w:hAnsi="Arial" w:cs="Arial"/>
                 <w:sz w:val="20"/>
                 <w:szCs w:val="20"/>
               </w:rPr>
@@ -5036,6 +5143,7 @@
             <w:proofErr w:type="spellEnd"/>
             <w:r>
               <w:rPr>
+                <w:rFonts w:ascii="Arial" w:hAnsi="Arial" w:cs="Arial"/>
                 <w:sz w:val="20"/>
                 <w:szCs w:val="20"/>
               </w:rPr>
@@ -5258,12 +5366,14 @@
             <w:pPr>
               <w:jc w:val="right"/>
               <w:rPr>
-                <w:sz w:val="20"/>
-                <w:szCs w:val="20"/>
-              </w:rPr>
-            </w:pPr>
-            <w:r>
-              <w:rPr>
+                <w:rFonts w:ascii="Arial" w:hAnsi="Arial" w:cs="Arial"/>
+                <w:sz w:val="20"/>
+                <w:szCs w:val="20"/>
+              </w:rPr>
+            </w:pPr>
+            <w:r>
+              <w:rPr>
+                <w:rFonts w:ascii="Arial" w:hAnsi="Arial" w:cs="Arial"/>
                 <w:sz w:val="20"/>
                 <w:szCs w:val="20"/>
               </w:rPr>
@@ -5272,6 +5382,7 @@
             <w:proofErr w:type="spellStart"/>
             <w:r>
               <w:rPr>
+                <w:rFonts w:ascii="Arial" w:hAnsi="Arial" w:cs="Arial"/>
                 <w:sz w:val="20"/>
                 <w:szCs w:val="20"/>
               </w:rPr>
@@ -5280,6 +5391,7 @@
             <w:proofErr w:type="spellEnd"/>
             <w:r>
               <w:rPr>
+                <w:rFonts w:ascii="Arial" w:hAnsi="Arial" w:cs="Arial"/>
                 <w:sz w:val="20"/>
                 <w:szCs w:val="20"/>
               </w:rPr>
@@ -5502,12 +5614,14 @@
             <w:pPr>
               <w:jc w:val="right"/>
               <w:rPr>
-                <w:sz w:val="20"/>
-                <w:szCs w:val="20"/>
-              </w:rPr>
-            </w:pPr>
-            <w:r>
-              <w:rPr>
+                <w:rFonts w:ascii="Arial" w:hAnsi="Arial" w:cs="Arial"/>
+                <w:sz w:val="20"/>
+                <w:szCs w:val="20"/>
+              </w:rPr>
+            </w:pPr>
+            <w:r>
+              <w:rPr>
+                <w:rFonts w:ascii="Arial" w:hAnsi="Arial" w:cs="Arial"/>
                 <w:sz w:val="20"/>
                 <w:szCs w:val="20"/>
               </w:rPr>
@@ -5516,6 +5630,7 @@
             <w:proofErr w:type="spellStart"/>
             <w:r>
               <w:rPr>
+                <w:rFonts w:ascii="Arial" w:hAnsi="Arial" w:cs="Arial"/>
                 <w:sz w:val="20"/>
                 <w:szCs w:val="20"/>
               </w:rPr>
@@ -5524,6 +5639,7 @@
             <w:proofErr w:type="spellEnd"/>
             <w:r>
               <w:rPr>
+                <w:rFonts w:ascii="Arial" w:hAnsi="Arial" w:cs="Arial"/>
                 <w:sz w:val="20"/>
                 <w:szCs w:val="20"/>
               </w:rPr>
@@ -5746,12 +5862,14 @@
             <w:pPr>
               <w:jc w:val="right"/>
               <w:rPr>
-                <w:sz w:val="20"/>
-                <w:szCs w:val="20"/>
-              </w:rPr>
-            </w:pPr>
-            <w:r>
-              <w:rPr>
+                <w:rFonts w:ascii="Arial" w:hAnsi="Arial" w:cs="Arial"/>
+                <w:sz w:val="20"/>
+                <w:szCs w:val="20"/>
+              </w:rPr>
+            </w:pPr>
+            <w:r>
+              <w:rPr>
+                <w:rFonts w:ascii="Arial" w:hAnsi="Arial" w:cs="Arial"/>
                 <w:sz w:val="20"/>
                 <w:szCs w:val="20"/>
               </w:rPr>
@@ -5760,6 +5878,7 @@
             <w:proofErr w:type="spellStart"/>
             <w:r>
               <w:rPr>
+                <w:rFonts w:ascii="Arial" w:hAnsi="Arial" w:cs="Arial"/>
                 <w:sz w:val="20"/>
                 <w:szCs w:val="20"/>
               </w:rPr>
@@ -5768,6 +5887,7 @@
             <w:proofErr w:type="spellEnd"/>
             <w:r>
               <w:rPr>
+                <w:rFonts w:ascii="Arial" w:hAnsi="Arial" w:cs="Arial"/>
                 <w:sz w:val="20"/>
                 <w:szCs w:val="20"/>
               </w:rPr>
@@ -5990,12 +6110,14 @@
             <w:pPr>
               <w:jc w:val="right"/>
               <w:rPr>
-                <w:sz w:val="20"/>
-                <w:szCs w:val="20"/>
-              </w:rPr>
-            </w:pPr>
-            <w:r>
-              <w:rPr>
+                <w:rFonts w:ascii="Arial" w:hAnsi="Arial" w:cs="Arial"/>
+                <w:sz w:val="20"/>
+                <w:szCs w:val="20"/>
+              </w:rPr>
+            </w:pPr>
+            <w:r>
+              <w:rPr>
+                <w:rFonts w:ascii="Arial" w:hAnsi="Arial" w:cs="Arial"/>
                 <w:sz w:val="20"/>
                 <w:szCs w:val="20"/>
               </w:rPr>
@@ -6004,6 +6126,7 @@
             <w:proofErr w:type="spellStart"/>
             <w:r>
               <w:rPr>
+                <w:rFonts w:ascii="Arial" w:hAnsi="Arial" w:cs="Arial"/>
                 <w:sz w:val="20"/>
                 <w:szCs w:val="20"/>
               </w:rPr>
@@ -6012,6 +6135,7 @@
             <w:proofErr w:type="spellEnd"/>
             <w:r>
               <w:rPr>
+                <w:rFonts w:ascii="Arial" w:hAnsi="Arial" w:cs="Arial"/>
                 <w:sz w:val="20"/>
                 <w:szCs w:val="20"/>
               </w:rPr>
@@ -6234,12 +6358,14 @@
             <w:pPr>
               <w:jc w:val="right"/>
               <w:rPr>
-                <w:sz w:val="20"/>
-                <w:szCs w:val="20"/>
-              </w:rPr>
-            </w:pPr>
-            <w:r>
-              <w:rPr>
+                <w:rFonts w:ascii="Arial" w:hAnsi="Arial" w:cs="Arial"/>
+                <w:sz w:val="20"/>
+                <w:szCs w:val="20"/>
+              </w:rPr>
+            </w:pPr>
+            <w:r>
+              <w:rPr>
+                <w:rFonts w:ascii="Arial" w:hAnsi="Arial" w:cs="Arial"/>
                 <w:sz w:val="20"/>
                 <w:szCs w:val="20"/>
               </w:rPr>
@@ -6248,6 +6374,7 @@
             <w:proofErr w:type="spellStart"/>
             <w:r>
               <w:rPr>
+                <w:rFonts w:ascii="Arial" w:hAnsi="Arial" w:cs="Arial"/>
                 <w:sz w:val="20"/>
                 <w:szCs w:val="20"/>
               </w:rPr>
@@ -6256,6 +6383,7 @@
             <w:proofErr w:type="spellEnd"/>
             <w:r>
               <w:rPr>
+                <w:rFonts w:ascii="Arial" w:hAnsi="Arial" w:cs="Arial"/>
                 <w:sz w:val="20"/>
                 <w:szCs w:val="20"/>
               </w:rPr>
@@ -6478,12 +6606,14 @@
             <w:pPr>
               <w:jc w:val="right"/>
               <w:rPr>
-                <w:sz w:val="20"/>
-                <w:szCs w:val="20"/>
-              </w:rPr>
-            </w:pPr>
-            <w:r>
-              <w:rPr>
+                <w:rFonts w:ascii="Arial" w:hAnsi="Arial" w:cs="Arial"/>
+                <w:sz w:val="20"/>
+                <w:szCs w:val="20"/>
+              </w:rPr>
+            </w:pPr>
+            <w:r>
+              <w:rPr>
+                <w:rFonts w:ascii="Arial" w:hAnsi="Arial" w:cs="Arial"/>
                 <w:sz w:val="20"/>
                 <w:szCs w:val="20"/>
               </w:rPr>
@@ -6492,6 +6622,7 @@
             <w:proofErr w:type="spellStart"/>
             <w:r>
               <w:rPr>
+                <w:rFonts w:ascii="Arial" w:hAnsi="Arial" w:cs="Arial"/>
                 <w:sz w:val="20"/>
                 <w:szCs w:val="20"/>
               </w:rPr>
@@ -6500,6 +6631,7 @@
             <w:proofErr w:type="spellEnd"/>
             <w:r>
               <w:rPr>
+                <w:rFonts w:ascii="Arial" w:hAnsi="Arial" w:cs="Arial"/>
                 <w:sz w:val="20"/>
                 <w:szCs w:val="20"/>
               </w:rPr>
@@ -6739,12 +6871,14 @@
             <w:pPr>
               <w:jc w:val="right"/>
               <w:rPr>
-                <w:sz w:val="20"/>
-                <w:szCs w:val="20"/>
-              </w:rPr>
-            </w:pPr>
-            <w:r>
-              <w:rPr>
+                <w:rFonts w:ascii="Arial" w:hAnsi="Arial" w:cs="Arial"/>
+                <w:sz w:val="20"/>
+                <w:szCs w:val="20"/>
+              </w:rPr>
+            </w:pPr>
+            <w:r>
+              <w:rPr>
+                <w:rFonts w:ascii="Arial" w:hAnsi="Arial" w:cs="Arial"/>
                 <w:sz w:val="20"/>
                 <w:szCs w:val="20"/>
               </w:rPr>
@@ -6753,6 +6887,7 @@
             <w:proofErr w:type="spellStart"/>
             <w:r>
               <w:rPr>
+                <w:rFonts w:ascii="Arial" w:hAnsi="Arial" w:cs="Arial"/>
                 <w:sz w:val="20"/>
                 <w:szCs w:val="20"/>
               </w:rPr>
@@ -6761,6 +6896,7 @@
             <w:proofErr w:type="spellEnd"/>
             <w:r>
               <w:rPr>
+                <w:rFonts w:ascii="Arial" w:hAnsi="Arial" w:cs="Arial"/>
                 <w:sz w:val="20"/>
                 <w:szCs w:val="20"/>
               </w:rPr>
@@ -6983,12 +7119,14 @@
             <w:pPr>
               <w:jc w:val="right"/>
               <w:rPr>
-                <w:sz w:val="20"/>
-                <w:szCs w:val="20"/>
-              </w:rPr>
-            </w:pPr>
-            <w:r>
-              <w:rPr>
+                <w:rFonts w:ascii="Arial" w:hAnsi="Arial" w:cs="Arial"/>
+                <w:sz w:val="20"/>
+                <w:szCs w:val="20"/>
+              </w:rPr>
+            </w:pPr>
+            <w:r>
+              <w:rPr>
+                <w:rFonts w:ascii="Arial" w:hAnsi="Arial" w:cs="Arial"/>
                 <w:sz w:val="20"/>
                 <w:szCs w:val="20"/>
               </w:rPr>
@@ -6997,6 +7135,7 @@
             <w:proofErr w:type="spellStart"/>
             <w:r>
               <w:rPr>
+                <w:rFonts w:ascii="Arial" w:hAnsi="Arial" w:cs="Arial"/>
                 <w:sz w:val="20"/>
                 <w:szCs w:val="20"/>
               </w:rPr>
@@ -7005,6 +7144,7 @@
             <w:proofErr w:type="spellEnd"/>
             <w:r>
               <w:rPr>
+                <w:rFonts w:ascii="Arial" w:hAnsi="Arial" w:cs="Arial"/>
                 <w:sz w:val="20"/>
                 <w:szCs w:val="20"/>
               </w:rPr>
@@ -7056,7 +7196,54 @@
                 <w:sz w:val="20"/>
                 <w:szCs w:val="20"/>
               </w:rPr>
-              <w:t>GST Charges &amp; Service Charges @ 18%</w:t>
+              <w:t xml:space="preserve">GST Charges &amp; Service Charges @ </w:t>
+            </w:r>
+            <w:r>
+              <w:rPr>
+                <w:rFonts w:ascii="Arial" w:eastAsia="Arial" w:hAnsi="Arial" w:cs="Arial"/>
+                <w:color w:val="333333"/>
+                <w:sz w:val="20"/>
+                <w:szCs w:val="20"/>
+              </w:rPr>
+              <w:t>{</w:t>
+            </w:r>
+            <w:proofErr w:type="spellStart"/>
+            <w:r>
+              <w:rPr>
+                <w:rFonts w:ascii="Arial" w:eastAsia="Arial" w:hAnsi="Arial" w:cs="Arial"/>
+                <w:color w:val="333333"/>
+                <w:sz w:val="20"/>
+                <w:szCs w:val="20"/>
+              </w:rPr>
+              <w:t>g</w:t>
+            </w:r>
+            <w:r>
+              <w:rPr>
+                <w:rFonts w:ascii="Arial" w:eastAsia="Arial" w:hAnsi="Arial" w:cs="Arial"/>
+                <w:color w:val="333333"/>
+                <w:sz w:val="20"/>
+                <w:szCs w:val="20"/>
+              </w:rPr>
+              <w:t>stPercentage</w:t>
+            </w:r>
+            <w:proofErr w:type="spellEnd"/>
+            <w:r>
+              <w:rPr>
+                <w:rFonts w:ascii="Arial" w:eastAsia="Arial" w:hAnsi="Arial" w:cs="Arial"/>
+                <w:color w:val="333333"/>
+                <w:sz w:val="20"/>
+                <w:szCs w:val="20"/>
+              </w:rPr>
+              <w:t>}</w:t>
+            </w:r>
+            <w:r>
+              <w:rPr>
+                <w:rFonts w:ascii="Arial" w:eastAsia="Arial" w:hAnsi="Arial" w:cs="Arial"/>
+                <w:color w:val="333333"/>
+                <w:sz w:val="20"/>
+                <w:szCs w:val="20"/>
+              </w:rPr>
+              <w:t>%</w:t>
             </w:r>
           </w:p>
         </w:tc>
@@ -7227,12 +7414,14 @@
             <w:pPr>
               <w:jc w:val="right"/>
               <w:rPr>
-                <w:sz w:val="20"/>
-                <w:szCs w:val="20"/>
-              </w:rPr>
-            </w:pPr>
-            <w:r>
-              <w:rPr>
+                <w:rFonts w:ascii="Arial" w:hAnsi="Arial" w:cs="Arial"/>
+                <w:sz w:val="20"/>
+                <w:szCs w:val="20"/>
+              </w:rPr>
+            </w:pPr>
+            <w:r>
+              <w:rPr>
+                <w:rFonts w:ascii="Arial" w:hAnsi="Arial" w:cs="Arial"/>
                 <w:sz w:val="20"/>
                 <w:szCs w:val="20"/>
               </w:rPr>
@@ -7241,6 +7430,7 @@
             <w:proofErr w:type="spellStart"/>
             <w:r>
               <w:rPr>
+                <w:rFonts w:ascii="Arial" w:hAnsi="Arial" w:cs="Arial"/>
                 <w:sz w:val="20"/>
                 <w:szCs w:val="20"/>
               </w:rPr>
@@ -7249,6 +7439,7 @@
             <w:proofErr w:type="spellEnd"/>
             <w:r>
               <w:rPr>
+                <w:rFonts w:ascii="Arial" w:hAnsi="Arial" w:cs="Arial"/>
                 <w:sz w:val="20"/>
                 <w:szCs w:val="20"/>
               </w:rPr>
@@ -7300,7 +7491,54 @@
                 <w:sz w:val="20"/>
                 <w:szCs w:val="20"/>
               </w:rPr>
-              <w:t>Insurance Charges @ 3%</w:t>
+              <w:t xml:space="preserve">Insurance Charges @ </w:t>
+            </w:r>
+            <w:r>
+              <w:rPr>
+                <w:rFonts w:ascii="Arial" w:eastAsia="Arial" w:hAnsi="Arial" w:cs="Arial"/>
+                <w:color w:val="333333"/>
+                <w:sz w:val="20"/>
+                <w:szCs w:val="20"/>
+              </w:rPr>
+              <w:t>{</w:t>
+            </w:r>
+            <w:proofErr w:type="spellStart"/>
+            <w:r>
+              <w:rPr>
+                <w:rFonts w:ascii="Arial" w:eastAsia="Arial" w:hAnsi="Arial" w:cs="Arial"/>
+                <w:color w:val="333333"/>
+                <w:sz w:val="20"/>
+                <w:szCs w:val="20"/>
+              </w:rPr>
+              <w:t>i</w:t>
+            </w:r>
+            <w:r>
+              <w:rPr>
+                <w:rFonts w:ascii="Arial" w:eastAsia="Arial" w:hAnsi="Arial" w:cs="Arial"/>
+                <w:color w:val="333333"/>
+                <w:sz w:val="20"/>
+                <w:szCs w:val="20"/>
+              </w:rPr>
+              <w:t>nsPercentage</w:t>
+            </w:r>
+            <w:proofErr w:type="spellEnd"/>
+            <w:r>
+              <w:rPr>
+                <w:rFonts w:ascii="Arial" w:eastAsia="Arial" w:hAnsi="Arial" w:cs="Arial"/>
+                <w:color w:val="333333"/>
+                <w:sz w:val="20"/>
+                <w:szCs w:val="20"/>
+              </w:rPr>
+              <w:t>}</w:t>
+            </w:r>
+            <w:r>
+              <w:rPr>
+                <w:rFonts w:ascii="Arial" w:eastAsia="Arial" w:hAnsi="Arial" w:cs="Arial"/>
+                <w:color w:val="333333"/>
+                <w:sz w:val="20"/>
+                <w:szCs w:val="20"/>
+              </w:rPr>
+              <w:t>%</w:t>
             </w:r>
           </w:p>
         </w:tc>
@@ -7472,12 +7710,14 @@
               <w:ind w:right="81"/>
               <w:jc w:val="right"/>
               <w:rPr>
-                <w:sz w:val="20"/>
-                <w:szCs w:val="20"/>
-              </w:rPr>
-            </w:pPr>
-            <w:r>
-              <w:rPr>
+                <w:rFonts w:ascii="Arial" w:hAnsi="Arial" w:cs="Arial"/>
+                <w:sz w:val="20"/>
+                <w:szCs w:val="20"/>
+              </w:rPr>
+            </w:pPr>
+            <w:r>
+              <w:rPr>
+                <w:rFonts w:ascii="Arial" w:hAnsi="Arial" w:cs="Arial"/>
                 <w:sz w:val="20"/>
                 <w:szCs w:val="20"/>
               </w:rPr>
@@ -7486,6 +7726,7 @@
             <w:proofErr w:type="spellStart"/>
             <w:r>
               <w:rPr>
+                <w:rFonts w:ascii="Arial" w:hAnsi="Arial" w:cs="Arial"/>
                 <w:sz w:val="20"/>
                 <w:szCs w:val="20"/>
               </w:rPr>
@@ -7494,6 +7735,7 @@
             <w:proofErr w:type="spellEnd"/>
             <w:r>
               <w:rPr>
+                <w:rFonts w:ascii="Arial" w:hAnsi="Arial" w:cs="Arial"/>
                 <w:sz w:val="20"/>
                 <w:szCs w:val="20"/>
               </w:rPr>
@@ -7737,6 +7979,7 @@
             <w:pPr>
               <w:jc w:val="right"/>
               <w:rPr>
+                <w:rFonts w:ascii="Arial" w:hAnsi="Arial" w:cs="Arial"/>
                 <w:sz w:val="20"/>
                 <w:szCs w:val="20"/>
               </w:rPr>
@@ -7981,6 +8224,7 @@
             <w:pPr>
               <w:jc w:val="right"/>
               <w:rPr>
+                <w:rFonts w:ascii="Arial" w:hAnsi="Arial" w:cs="Arial"/>
                 <w:sz w:val="20"/>
                 <w:szCs w:val="20"/>
               </w:rPr>
@@ -8003,18 +8247,18 @@
               </w:rPr>
               <w:t xml:space="preserve">.  </w:t>
             </w:r>
-            <w:proofErr w:type="gramStart"/>
-            <w:r>
-              <w:rPr>
+            <w:r>
+              <w:rPr>
+                <w:rFonts w:ascii="Arial" w:hAnsi="Arial" w:cs="Arial"/>
                 <w:sz w:val="20"/>
                 <w:szCs w:val="20"/>
               </w:rPr>
               <w:t>{</w:t>
             </w:r>
             <w:proofErr w:type="spellStart"/>
-            <w:proofErr w:type="gramEnd"/>
-            <w:r>
-              <w:rPr>
+            <w:r>
+              <w:rPr>
+                <w:rFonts w:ascii="Arial" w:hAnsi="Arial" w:cs="Arial"/>
                 <w:sz w:val="20"/>
                 <w:szCs w:val="20"/>
               </w:rPr>
@@ -8023,6 +8267,7 @@
             <w:proofErr w:type="spellEnd"/>
             <w:r>
               <w:rPr>
+                <w:rFonts w:ascii="Arial" w:hAnsi="Arial" w:cs="Arial"/>
                 <w:sz w:val="20"/>
                 <w:szCs w:val="20"/>
               </w:rPr>
@@ -8279,12 +8524,6 @@
               </w:rPr>
             </w:pPr>
           </w:p>
-        </w:tc>
-        <w:tc>
-          <w:tcPr>
-            <w:tcW w:w="100" w:type="dxa"/>
-            <w:vAlign w:val="bottom"/>
-          </w:tcPr>
           <w:p>
             <w:pPr>
               <w:rPr>
@@ -8296,6 +8535,20 @@
         </w:tc>
         <w:tc>
           <w:tcPr>
+            <w:tcW w:w="100" w:type="dxa"/>
+            <w:vAlign w:val="bottom"/>
+          </w:tcPr>
+          <w:p>
+            <w:pPr>
+              <w:rPr>
+                <w:sz w:val="23"/>
+                <w:szCs w:val="23"/>
+              </w:rPr>
+            </w:pPr>
+          </w:p>
+        </w:tc>
+        <w:tc>
+          <w:tcPr>
             <w:tcW w:w="2140" w:type="dxa"/>
             <w:vAlign w:val="bottom"/>
           </w:tcPr>
@@ -8303,12 +8556,6 @@
             <w:pPr>
               <w:ind w:right="821"/>
               <w:jc w:val="right"/>
-              <w:rPr>
-                <w:sz w:val="20"/>
-                <w:szCs w:val="20"/>
-              </w:rPr>
-            </w:pPr>
-            <w:r>
               <w:rPr>
                 <w:rFonts w:ascii="Arial" w:eastAsia="Arial" w:hAnsi="Arial" w:cs="Arial"/>
                 <w:b/>
@@ -8317,8 +8564,28 @@
                 <w:sz w:val="16"/>
                 <w:szCs w:val="16"/>
               </w:rPr>
+            </w:pPr>
+            <w:r>
+              <w:rPr>
+                <w:rFonts w:ascii="Arial" w:eastAsia="Arial" w:hAnsi="Arial" w:cs="Arial"/>
+                <w:b/>
+                <w:bCs/>
+                <w:color w:val="333333"/>
+                <w:sz w:val="16"/>
+                <w:szCs w:val="16"/>
+              </w:rPr>
               <w:t>Authorized Sig.</w:t>
             </w:r>
+          </w:p>
+          <w:p>
+            <w:pPr>
+              <w:ind w:right="821"/>
+              <w:jc w:val="right"/>
+              <w:rPr>
+                <w:sz w:val="20"/>
+                <w:szCs w:val="20"/>
+              </w:rPr>
+            </w:pPr>
           </w:p>
         </w:tc>
         <w:tc>
@@ -8849,15 +9116,6 @@
             <w:col w:w="11280"/>
           </w:cols>
         </w:sectPr>
-      </w:pPr>
-    </w:p>
-    <w:p>
-      <w:pPr>
-        <w:spacing w:line="200" w:lineRule="exact"/>
-        <w:rPr>
-          <w:sz w:val="24"/>
-          <w:szCs w:val="24"/>
-        </w:rPr>
       </w:pPr>
     </w:p>
     <w:p>
@@ -9250,15 +9508,6 @@
     </w:p>
     <w:p>
       <w:pPr>
-        <w:spacing w:line="200" w:lineRule="exact"/>
-        <w:rPr>
-          <w:sz w:val="24"/>
-          <w:szCs w:val="24"/>
-        </w:rPr>
-      </w:pPr>
-    </w:p>
-    <w:p>
-      <w:pPr>
         <w:spacing w:line="400" w:lineRule="exact"/>
         <w:rPr>
           <w:sz w:val="24"/>
@@ -9374,15 +9623,6 @@
     </w:p>
     <w:p>
       <w:pPr>
-        <w:spacing w:line="200" w:lineRule="exact"/>
-        <w:rPr>
-          <w:sz w:val="24"/>
-          <w:szCs w:val="24"/>
-        </w:rPr>
-      </w:pPr>
-    </w:p>
-    <w:p>
-      <w:pPr>
         <w:spacing w:line="351" w:lineRule="exact"/>
         <w:rPr>
           <w:sz w:val="24"/>
@@ -9428,6 +9668,16 @@
           <w:sz w:val="20"/>
           <w:szCs w:val="20"/>
         </w:rPr>
+        <w:sectPr>
+          <w:type w:val="continuous"/>
+          <w:pgSz w:w="11900" w:h="17006"/>
+          <w:pgMar w:top="866" w:right="566" w:bottom="0" w:left="60" w:header="0" w:footer="0" w:gutter="0"/>
+          <w:cols w:num="3" w:space="720" w:equalWidth="0">
+            <w:col w:w="2080" w:space="212"/>
+            <w:col w:w="3808" w:space="400"/>
+            <w:col w:w="4780"/>
+          </w:cols>
+        </w:sectPr>
       </w:pPr>
       <w:r>
         <w:rPr>
@@ -9440,47 +9690,6 @@
         </w:rPr>
         <w:t>Client Sig.</w:t>
       </w:r>
-    </w:p>
-    <w:p>
-      <w:pPr>
-        <w:spacing w:line="200" w:lineRule="exact"/>
-        <w:rPr>
-          <w:sz w:val="24"/>
-          <w:szCs w:val="24"/>
-        </w:rPr>
-      </w:pPr>
-    </w:p>
-    <w:p>
-      <w:pPr>
-        <w:sectPr>
-          <w:type w:val="continuous"/>
-          <w:pgSz w:w="11900" w:h="17006"/>
-          <w:pgMar w:top="866" w:right="566" w:bottom="0" w:left="60" w:header="0" w:footer="0" w:gutter="0"/>
-          <w:cols w:num="3" w:space="720" w:equalWidth="0">
-            <w:col w:w="2080" w:space="212"/>
-            <w:col w:w="3808" w:space="400"/>
-            <w:col w:w="4780"/>
-          </w:cols>
-        </w:sectPr>
-      </w:pPr>
-    </w:p>
-    <w:p>
-      <w:pPr>
-        <w:spacing w:line="200" w:lineRule="exact"/>
-        <w:rPr>
-          <w:sz w:val="24"/>
-          <w:szCs w:val="24"/>
-        </w:rPr>
-      </w:pPr>
-    </w:p>
-    <w:p>
-      <w:pPr>
-        <w:spacing w:line="200" w:lineRule="exact"/>
-        <w:rPr>
-          <w:sz w:val="24"/>
-          <w:szCs w:val="24"/>
-        </w:rPr>
-      </w:pPr>
     </w:p>
     <w:p>
       <w:pPr>
@@ -10033,6 +10242,7 @@
   <w:style w:type="character" w:default="1" w:styleId="DefaultParagraphFont">
     <w:name w:val="Default Paragraph Font"/>
     <w:uiPriority w:val="1"/>
+    <w:semiHidden/>
     <w:unhideWhenUsed/>
   </w:style>
   <w:style w:type="table" w:default="1" w:styleId="TableNormal">

</xml_diff>